<commit_message>
created add transactions code
</commit_message>
<xml_diff>
--- a/transaction rules.docx
+++ b/transaction rules.docx
@@ -43,31 +43,31 @@
         <w:pStyle w:val="ListParagraph"/>
         <w:numPr>
           <w:ilvl w:val="0"/>
-          <w:numId w:val="2"/>
+          <w:numId w:val="3"/>
         </w:numPr>
-      </w:pPr>
-      <w:r>
-        <w:t xml:space="preserve">if cash-in and payment thru cash (amount </w:t>
-      </w:r>
-      <w:r>
-        <w:t>–</w:t>
-      </w:r>
-      <w:r>
-        <w:t xml:space="preserve"> </w:t>
-      </w:r>
-      <w:r>
-        <w:t>e-</w:t>
+        <w:spacing w:after="0"/>
+      </w:pPr>
+      <w:r>
+        <w:t xml:space="preserve">if cash-in and payment thru cash </w:t>
+      </w:r>
+      <w:proofErr w:type="gramStart"/>
+      <w:r>
+        <w:t>( e</w:t>
+      </w:r>
+      <w:proofErr w:type="gramEnd"/>
+      <w:r>
+        <w:t>-</w:t>
       </w:r>
       <w:proofErr w:type="spellStart"/>
       <w:r>
-        <w:t>wallet_</w:t>
-      </w:r>
-      <w:r>
-        <w:t>current_balance</w:t>
+        <w:t>wallet_current_balance</w:t>
       </w:r>
       <w:proofErr w:type="spellEnd"/>
       <w:r>
-        <w:t xml:space="preserve">) then update </w:t>
+        <w:t xml:space="preserve"> - amount) then </w:t>
+      </w:r>
+      <w:r>
+        <w:t>(</w:t>
       </w:r>
       <w:proofErr w:type="spellStart"/>
       <w:r>
@@ -75,94 +75,265 @@
       </w:r>
       <w:proofErr w:type="spellEnd"/>
       <w:r>
-        <w:t xml:space="preserve"> </w:t>
-      </w:r>
-      <w:proofErr w:type="gramStart"/>
-      <w:r>
-        <w:t>–  amount</w:t>
-      </w:r>
-      <w:proofErr w:type="gramEnd"/>
-      <w:r>
-        <w:t xml:space="preserve"> + transaction fee</w:t>
-      </w:r>
+        <w:t xml:space="preserve"> + amount + transaction fee</w:t>
+      </w:r>
+      <w:r>
+        <w:t>)</w:t>
+      </w:r>
+    </w:p>
+    <w:p>
+      <w:pPr>
+        <w:spacing w:after="0"/>
+        <w:ind w:firstLine="415"/>
+      </w:pPr>
+      <w:r>
+        <w:t>Example:</w:t>
+      </w:r>
+    </w:p>
+    <w:p>
+      <w:pPr>
+        <w:spacing w:after="0"/>
+      </w:pPr>
+      <w:r>
+        <w:tab/>
+        <w:t xml:space="preserve">Amount: 100.00, TF: 10.00 </w:t>
+      </w:r>
+    </w:p>
+    <w:p>
+      <w:pPr>
+        <w:spacing w:after="0"/>
+        <w:ind w:firstLine="720"/>
+      </w:pPr>
+      <w:r>
+        <w:t xml:space="preserve">before transaction: e-wallet bal. = 1,000.00, </w:t>
+      </w:r>
+      <w:proofErr w:type="spellStart"/>
+      <w:r>
+        <w:t>coh</w:t>
+      </w:r>
+      <w:proofErr w:type="spellEnd"/>
+      <w:r>
+        <w:t xml:space="preserve"> = 1,000.00</w:t>
+      </w:r>
+    </w:p>
+    <w:p>
+      <w:pPr>
+        <w:spacing w:after="0"/>
+        <w:ind w:firstLine="720"/>
+      </w:pPr>
+      <w:r>
+        <w:t xml:space="preserve">after transaction: e-wallet bal. = 900.00, </w:t>
+      </w:r>
+      <w:proofErr w:type="spellStart"/>
+      <w:r>
+        <w:t>coh</w:t>
+      </w:r>
+      <w:proofErr w:type="spellEnd"/>
+      <w:r>
+        <w:t xml:space="preserve"> = 1,110.00</w:t>
+      </w:r>
+    </w:p>
+    <w:p>
+      <w:pPr>
+        <w:spacing w:after="0"/>
+        <w:ind w:firstLine="720"/>
+      </w:pPr>
     </w:p>
     <w:p>
       <w:pPr>
         <w:pStyle w:val="ListParagraph"/>
         <w:numPr>
           <w:ilvl w:val="0"/>
-          <w:numId w:val="2"/>
+          <w:numId w:val="3"/>
         </w:numPr>
       </w:pPr>
       <w:r>
-        <w:t xml:space="preserve">if cash-in then payment thru selected e-wallet (amount + transaction fee - </w:t>
-      </w:r>
-      <w:r>
-        <w:t>e-</w:t>
+        <w:t xml:space="preserve">if cash-in then payment thru selected e-wallet </w:t>
+      </w:r>
+      <w:r>
+        <w:t>[</w:t>
+      </w:r>
+      <w:r>
+        <w:t>(e-wallet_</w:t>
+      </w:r>
+      <w:r>
+        <w:t xml:space="preserve"> </w:t>
       </w:r>
       <w:proofErr w:type="spellStart"/>
       <w:r>
-        <w:t>wallet_</w:t>
-      </w:r>
-      <w:r>
         <w:t>current_balance</w:t>
       </w:r>
       <w:proofErr w:type="spellEnd"/>
       <w:r>
-        <w:t xml:space="preserve">) then </w:t>
+        <w:t xml:space="preserve"> </w:t>
+      </w:r>
+      <w:r>
+        <w:t>-</w:t>
+      </w:r>
+      <w:proofErr w:type="gramStart"/>
+      <w:r>
+        <w:t>amount)+</w:t>
       </w:r>
       <w:proofErr w:type="spellStart"/>
       <w:r>
+        <w:t>tf</w:t>
+      </w:r>
+      <w:proofErr w:type="spellEnd"/>
+      <w:r>
+        <w:t>]</w:t>
+      </w:r>
+      <w:r>
+        <w:t>then</w:t>
+      </w:r>
+      <w:proofErr w:type="gramEnd"/>
+      <w:r>
+        <w:t xml:space="preserve"> (</w:t>
+      </w:r>
+      <w:proofErr w:type="spellStart"/>
+      <w:r>
         <w:t>coh</w:t>
       </w:r>
       <w:proofErr w:type="spellEnd"/>
       <w:r>
-        <w:t xml:space="preserve"> + </w:t>
+        <w:t xml:space="preserve"> + amount)</w:t>
+      </w:r>
+    </w:p>
+    <w:p>
+      <w:pPr>
+        <w:spacing w:after="0"/>
+        <w:ind w:left="415"/>
+      </w:pPr>
+      <w:r>
+        <w:t>Example:</w:t>
+      </w:r>
+    </w:p>
+    <w:p>
+      <w:pPr>
+        <w:spacing w:after="0"/>
+        <w:ind w:left="415"/>
+      </w:pPr>
+      <w:r>
+        <w:tab/>
+        <w:t xml:space="preserve">Amount: 100.00, TF: 10.00 </w:t>
+      </w:r>
+    </w:p>
+    <w:p>
+      <w:pPr>
+        <w:spacing w:after="0"/>
+        <w:ind w:left="720"/>
+      </w:pPr>
+      <w:r>
+        <w:t xml:space="preserve">before transaction: e-wallet bal. = 1,000.00, </w:t>
       </w:r>
       <w:proofErr w:type="spellStart"/>
       <w:r>
-        <w:t>total_amount</w:t>
+        <w:t>coh</w:t>
       </w:r>
       <w:proofErr w:type="spellEnd"/>
+      <w:r>
+        <w:t xml:space="preserve"> = 1,000.00</w:t>
+      </w:r>
+    </w:p>
+    <w:p>
+      <w:pPr>
+        <w:ind w:left="720"/>
+      </w:pPr>
+      <w:r>
+        <w:t xml:space="preserve">after transaction: e-wallet bal. = 910.00, </w:t>
+      </w:r>
+      <w:proofErr w:type="spellStart"/>
+      <w:r>
+        <w:t>coh</w:t>
+      </w:r>
+      <w:proofErr w:type="spellEnd"/>
+      <w:r>
+        <w:t xml:space="preserve"> = 1,100.00</w:t>
+      </w:r>
     </w:p>
     <w:p>
       <w:pPr>
         <w:pStyle w:val="ListParagraph"/>
         <w:numPr>
           <w:ilvl w:val="0"/>
-          <w:numId w:val="2"/>
+          <w:numId w:val="3"/>
         </w:numPr>
       </w:pPr>
       <w:r>
-        <w:t>if cash-out then payment thru</w:t>
-      </w:r>
-      <w:r>
-        <w:t xml:space="preserve"> cash </w:t>
+        <w:t>if cash-out then payment thru cash (e-</w:t>
+      </w:r>
+      <w:proofErr w:type="spellStart"/>
+      <w:r>
+        <w:t>wallet_current_balance</w:t>
+      </w:r>
+      <w:proofErr w:type="spellEnd"/>
+      <w:r>
+        <w:t xml:space="preserve"> + </w:t>
       </w:r>
       <w:proofErr w:type="gramStart"/>
       <w:r>
-        <w:t>( amount</w:t>
+        <w:t>amount )</w:t>
       </w:r>
       <w:proofErr w:type="gramEnd"/>
       <w:r>
+        <w:t xml:space="preserve"> then </w:t>
+      </w:r>
+      <w:r>
+        <w:t>[</w:t>
+      </w:r>
+      <w:r>
+        <w:t>(</w:t>
+      </w:r>
+      <w:proofErr w:type="spellStart"/>
+      <w:r>
+        <w:t>coh</w:t>
+      </w:r>
+      <w:proofErr w:type="spellEnd"/>
+      <w:r>
+        <w:t xml:space="preserve"> – </w:t>
+      </w:r>
+      <w:proofErr w:type="gramStart"/>
+      <w:r>
+        <w:t>amount)+</w:t>
+      </w:r>
+      <w:proofErr w:type="gramEnd"/>
+      <w:r>
         <w:t xml:space="preserve"> </w:t>
       </w:r>
-      <w:r>
-        <w:t xml:space="preserve">+ </w:t>
-      </w:r>
-      <w:r>
-        <w:t>e-</w:t>
-      </w:r>
       <w:proofErr w:type="spellStart"/>
       <w:r>
-        <w:t>wallet_</w:t>
-      </w:r>
-      <w:r>
-        <w:t>current_balance</w:t>
+        <w:t>transaction_fee</w:t>
       </w:r>
       <w:proofErr w:type="spellEnd"/>
       <w:r>
-        <w:t xml:space="preserve">) then </w:t>
+        <w:t>]</w:t>
+      </w:r>
+    </w:p>
+    <w:p>
+      <w:pPr>
+        <w:spacing w:after="0"/>
+        <w:ind w:left="415"/>
+      </w:pPr>
+      <w:r>
+        <w:t>Example:</w:t>
+      </w:r>
+    </w:p>
+    <w:p>
+      <w:pPr>
+        <w:spacing w:after="0"/>
+        <w:ind w:left="415"/>
+      </w:pPr>
+      <w:r>
+        <w:tab/>
+        <w:t xml:space="preserve">Amount: 100.00, TF: 10.00 </w:t>
+      </w:r>
+    </w:p>
+    <w:p>
+      <w:pPr>
+        <w:spacing w:after="0"/>
+        <w:ind w:left="720"/>
+      </w:pPr>
+      <w:r>
+        <w:t xml:space="preserve">before transaction: e-wallet bal. = 1,000.00, </w:t>
       </w:r>
       <w:proofErr w:type="spellStart"/>
       <w:r>
@@ -170,7 +341,15 @@
       </w:r>
       <w:proofErr w:type="spellEnd"/>
       <w:r>
-        <w:t xml:space="preserve"> – amount, then </w:t>
+        <w:t xml:space="preserve"> = 1,000.00</w:t>
+      </w:r>
+    </w:p>
+    <w:p>
+      <w:pPr>
+        <w:ind w:left="720"/>
+      </w:pPr>
+      <w:r>
+        <w:t xml:space="preserve">after transaction: e-wallet bal. = 1,100.00, </w:t>
       </w:r>
       <w:proofErr w:type="spellStart"/>
       <w:r>
@@ -178,66 +357,111 @@
       </w:r>
       <w:proofErr w:type="spellEnd"/>
       <w:r>
-        <w:t xml:space="preserve"> + </w:t>
-      </w:r>
-      <w:proofErr w:type="spellStart"/>
-      <w:r>
-        <w:t>transaction_fee</w:t>
-      </w:r>
-      <w:proofErr w:type="spellEnd"/>
+        <w:t xml:space="preserve"> = 910.00</w:t>
+      </w:r>
     </w:p>
     <w:p>
       <w:pPr>
         <w:pStyle w:val="ListParagraph"/>
         <w:numPr>
           <w:ilvl w:val="0"/>
-          <w:numId w:val="2"/>
+          <w:numId w:val="3"/>
         </w:numPr>
       </w:pPr>
       <w:r>
-        <w:t>if cash-</w:t>
-      </w:r>
-      <w:r>
-        <w:t>out</w:t>
-      </w:r>
-      <w:r>
-        <w:t xml:space="preserve"> then payment thru selected e-wallet (amount + transaction fee + </w:t>
-      </w:r>
-      <w:r>
-        <w:t>e-</w:t>
+        <w:t xml:space="preserve">if cash-out then payment thru selected e-wallet (amount + </w:t>
       </w:r>
       <w:proofErr w:type="spellStart"/>
       <w:r>
-        <w:t>wallet_</w:t>
-      </w:r>
-      <w:r>
-        <w:t>current_balance</w:t>
+        <w:t>tf</w:t>
       </w:r>
       <w:proofErr w:type="spellEnd"/>
       <w:r>
-        <w:t xml:space="preserve">) then </w:t>
+        <w:t xml:space="preserve"> + e-</w:t>
       </w:r>
       <w:proofErr w:type="spellStart"/>
       <w:r>
+        <w:t>wallet_current_balance</w:t>
+      </w:r>
+      <w:proofErr w:type="spellEnd"/>
+      <w:r>
+        <w:t>) then (</w:t>
+      </w:r>
+      <w:proofErr w:type="spellStart"/>
+      <w:r>
         <w:t>coh</w:t>
       </w:r>
       <w:proofErr w:type="spellEnd"/>
       <w:r>
-        <w:t xml:space="preserve"> – </w:t>
+        <w:t xml:space="preserve"> – amount)</w:t>
+      </w:r>
+    </w:p>
+    <w:p>
+      <w:pPr>
+        <w:spacing w:after="0"/>
+        <w:ind w:left="415"/>
+      </w:pPr>
+      <w:r>
+        <w:t>Example:</w:t>
+      </w:r>
+    </w:p>
+    <w:p>
+      <w:pPr>
+        <w:spacing w:after="0"/>
+        <w:ind w:left="415"/>
+      </w:pPr>
+      <w:r>
+        <w:tab/>
+        <w:t xml:space="preserve">Amount: 100.00, TF: 10.00 </w:t>
+      </w:r>
+    </w:p>
+    <w:p>
+      <w:pPr>
+        <w:spacing w:after="0"/>
+        <w:ind w:left="720"/>
+      </w:pPr>
+      <w:r>
+        <w:t xml:space="preserve">before transaction: e-wallet bal. = 1,000.00, </w:t>
       </w:r>
       <w:proofErr w:type="spellStart"/>
       <w:r>
-        <w:t>total_amount</w:t>
+        <w:t>coh</w:t>
       </w:r>
       <w:proofErr w:type="spellEnd"/>
+      <w:r>
+        <w:t xml:space="preserve"> = 1,000.00</w:t>
+      </w:r>
+    </w:p>
+    <w:p>
+      <w:pPr>
+        <w:ind w:left="720"/>
+      </w:pPr>
+      <w:r>
+        <w:t xml:space="preserve">after transaction: e-wallet bal. = 1,110.00, </w:t>
+      </w:r>
+      <w:proofErr w:type="spellStart"/>
+      <w:r>
+        <w:t>coh</w:t>
+      </w:r>
+      <w:proofErr w:type="spellEnd"/>
+      <w:r>
+        <w:t xml:space="preserve"> = 900.00</w:t>
+      </w:r>
+    </w:p>
+    <w:p>
+      <w:pPr>
+        <w:pStyle w:val="ListParagraph"/>
+        <w:ind w:left="775"/>
+      </w:pPr>
+    </w:p>
+    <w:p>
+      <w:pPr>
+        <w:pStyle w:val="ListParagraph"/>
+        <w:ind w:left="775"/>
+      </w:pPr>
     </w:p>
     <w:p/>
-    <w:p>
-      <w:pPr>
-        <w:pStyle w:val="ListParagraph"/>
-        <w:ind w:left="1080"/>
-      </w:pPr>
-    </w:p>
+    <w:p/>
     <w:sectPr>
       <w:pgSz w:w="12240" w:h="15840"/>
       <w:pgMar w:top="1440" w:right="1440" w:bottom="1440" w:left="1440" w:header="720" w:footer="720" w:gutter="0"/>
@@ -251,6 +475,119 @@
 <file path=word/numbering.xml><?xml version="1.0" encoding="utf-8"?>
 <w:numbering xmlns:wpc="http://schemas.microsoft.com/office/word/2010/wordprocessingCanvas" xmlns:cx="http://schemas.microsoft.com/office/drawing/2014/chartex" xmlns:cx1="http://schemas.microsoft.com/office/drawing/2015/9/8/chartex" xmlns:cx2="http://schemas.microsoft.com/office/drawing/2015/10/21/chartex" xmlns:cx3="http://schemas.microsoft.com/office/drawing/2016/5/9/chartex" xmlns:cx4="http://schemas.microsoft.com/office/drawing/2016/5/10/chartex" xmlns:cx5="http://schemas.microsoft.com/office/drawing/2016/5/11/chartex" xmlns:cx6="http://schemas.microsoft.com/office/drawing/2016/5/12/chartex" xmlns:cx7="http://schemas.microsoft.com/office/drawing/2016/5/13/chartex" xmlns:cx8="http://schemas.microsoft.com/office/drawing/2016/5/14/chartex" xmlns:mc="http://schemas.openxmlformats.org/markup-compatibility/2006" xmlns:aink="http://schemas.microsoft.com/office/drawing/2016/ink" xmlns:am3d="http://schemas.microsoft.com/office/drawing/2017/model3d" xmlns:o="urn:schemas-microsoft-com:office:office" xmlns:oel="http://schemas.microsoft.com/office/2019/extlst" xmlns:r="http://schemas.openxmlformats.org/officeDocument/2006/relationships" xmlns:m="http://schemas.openxmlformats.org/officeDocument/2006/math" xmlns:v="urn:schemas-microsoft-com:vml" xmlns:wp14="http://schemas.microsoft.com/office/word/2010/wordprocessingDrawing" xmlns:wp="http://schemas.openxmlformats.org/drawingml/2006/wordprocessingDrawing" xmlns:w10="urn:schemas-microsoft-com:office:word" xmlns:w="http://schemas.openxmlformats.org/wordprocessingml/2006/main" xmlns:w14="http://schemas.microsoft.com/office/word/2010/wordml" xmlns:w15="http://schemas.microsoft.com/office/word/2012/wordml" xmlns:w16cex="http://schemas.microsoft.com/office/word/2018/wordml/cex" xmlns:w16cid="http://schemas.microsoft.com/office/word/2016/wordml/cid" xmlns:w16="http://schemas.microsoft.com/office/word/2018/wordml" xmlns:w16du="http://schemas.microsoft.com/office/word/2023/wordml/word16du" xmlns:w16sdtdh="http://schemas.microsoft.com/office/word/2020/wordml/sdtdatahash" xmlns:w16sdtfl="http://schemas.microsoft.com/office/word/2024/wordml/sdtformatlock" xmlns:w16se="http://schemas.microsoft.com/office/word/2015/wordml/symex" xmlns:wpg="http://schemas.microsoft.com/office/word/2010/wordprocessingGroup" xmlns:wpi="http://schemas.microsoft.com/office/word/2010/wordprocessingInk" xmlns:wne="http://schemas.microsoft.com/office/word/2006/wordml" xmlns:wps="http://schemas.microsoft.com/office/word/2010/wordprocessingShape" mc:Ignorable="w14 w15 w16se w16cid w16 w16cex w16sdtdh w16sdtfl w16du wp14">
   <w:abstractNum w:abstractNumId="0" w15:restartNumberingAfterBreak="0">
+    <w:nsid w:val="58655C0A"/>
+    <w:multiLevelType w:val="hybridMultilevel"/>
+    <w:tmpl w:val="4008049A"/>
+    <w:lvl w:ilvl="0" w:tplc="04090001">
+      <w:start w:val="1"/>
+      <w:numFmt w:val="bullet"/>
+      <w:lvlText w:val=""/>
+      <w:lvlJc w:val="left"/>
+      <w:pPr>
+        <w:ind w:left="775" w:hanging="360"/>
+      </w:pPr>
+      <w:rPr>
+        <w:rFonts w:ascii="Symbol" w:hAnsi="Symbol" w:hint="default"/>
+      </w:rPr>
+    </w:lvl>
+    <w:lvl w:ilvl="1" w:tplc="04090003" w:tentative="1">
+      <w:start w:val="1"/>
+      <w:numFmt w:val="bullet"/>
+      <w:lvlText w:val="o"/>
+      <w:lvlJc w:val="left"/>
+      <w:pPr>
+        <w:ind w:left="1495" w:hanging="360"/>
+      </w:pPr>
+      <w:rPr>
+        <w:rFonts w:ascii="Courier New" w:hAnsi="Courier New" w:cs="Courier New" w:hint="default"/>
+      </w:rPr>
+    </w:lvl>
+    <w:lvl w:ilvl="2" w:tplc="04090005" w:tentative="1">
+      <w:start w:val="1"/>
+      <w:numFmt w:val="bullet"/>
+      <w:lvlText w:val=""/>
+      <w:lvlJc w:val="left"/>
+      <w:pPr>
+        <w:ind w:left="2215" w:hanging="360"/>
+      </w:pPr>
+      <w:rPr>
+        <w:rFonts w:ascii="Wingdings" w:hAnsi="Wingdings" w:hint="default"/>
+      </w:rPr>
+    </w:lvl>
+    <w:lvl w:ilvl="3" w:tplc="04090001" w:tentative="1">
+      <w:start w:val="1"/>
+      <w:numFmt w:val="bullet"/>
+      <w:lvlText w:val=""/>
+      <w:lvlJc w:val="left"/>
+      <w:pPr>
+        <w:ind w:left="2935" w:hanging="360"/>
+      </w:pPr>
+      <w:rPr>
+        <w:rFonts w:ascii="Symbol" w:hAnsi="Symbol" w:hint="default"/>
+      </w:rPr>
+    </w:lvl>
+    <w:lvl w:ilvl="4" w:tplc="04090003" w:tentative="1">
+      <w:start w:val="1"/>
+      <w:numFmt w:val="bullet"/>
+      <w:lvlText w:val="o"/>
+      <w:lvlJc w:val="left"/>
+      <w:pPr>
+        <w:ind w:left="3655" w:hanging="360"/>
+      </w:pPr>
+      <w:rPr>
+        <w:rFonts w:ascii="Courier New" w:hAnsi="Courier New" w:cs="Courier New" w:hint="default"/>
+      </w:rPr>
+    </w:lvl>
+    <w:lvl w:ilvl="5" w:tplc="04090005" w:tentative="1">
+      <w:start w:val="1"/>
+      <w:numFmt w:val="bullet"/>
+      <w:lvlText w:val=""/>
+      <w:lvlJc w:val="left"/>
+      <w:pPr>
+        <w:ind w:left="4375" w:hanging="360"/>
+      </w:pPr>
+      <w:rPr>
+        <w:rFonts w:ascii="Wingdings" w:hAnsi="Wingdings" w:hint="default"/>
+      </w:rPr>
+    </w:lvl>
+    <w:lvl w:ilvl="6" w:tplc="04090001" w:tentative="1">
+      <w:start w:val="1"/>
+      <w:numFmt w:val="bullet"/>
+      <w:lvlText w:val=""/>
+      <w:lvlJc w:val="left"/>
+      <w:pPr>
+        <w:ind w:left="5095" w:hanging="360"/>
+      </w:pPr>
+      <w:rPr>
+        <w:rFonts w:ascii="Symbol" w:hAnsi="Symbol" w:hint="default"/>
+      </w:rPr>
+    </w:lvl>
+    <w:lvl w:ilvl="7" w:tplc="04090003" w:tentative="1">
+      <w:start w:val="1"/>
+      <w:numFmt w:val="bullet"/>
+      <w:lvlText w:val="o"/>
+      <w:lvlJc w:val="left"/>
+      <w:pPr>
+        <w:ind w:left="5815" w:hanging="360"/>
+      </w:pPr>
+      <w:rPr>
+        <w:rFonts w:ascii="Courier New" w:hAnsi="Courier New" w:cs="Courier New" w:hint="default"/>
+      </w:rPr>
+    </w:lvl>
+    <w:lvl w:ilvl="8" w:tplc="04090005" w:tentative="1">
+      <w:start w:val="1"/>
+      <w:numFmt w:val="bullet"/>
+      <w:lvlText w:val=""/>
+      <w:lvlJc w:val="left"/>
+      <w:pPr>
+        <w:ind w:left="6535" w:hanging="360"/>
+      </w:pPr>
+      <w:rPr>
+        <w:rFonts w:ascii="Wingdings" w:hAnsi="Wingdings" w:hint="default"/>
+      </w:rPr>
+    </w:lvl>
+  </w:abstractNum>
+  <w:abstractNum w:abstractNumId="1" w15:restartNumberingAfterBreak="0">
     <w:nsid w:val="589C3470"/>
     <w:multiLevelType w:val="hybridMultilevel"/>
     <w:tmpl w:val="3FCCD182"/>
@@ -339,7 +676,7 @@
       </w:pPr>
     </w:lvl>
   </w:abstractNum>
-  <w:abstractNum w:abstractNumId="1" w15:restartNumberingAfterBreak="0">
+  <w:abstractNum w:abstractNumId="2" w15:restartNumberingAfterBreak="0">
     <w:nsid w:val="5E4C56E9"/>
     <w:multiLevelType w:val="hybridMultilevel"/>
     <w:tmpl w:val="A628DB6E"/>
@@ -453,10 +790,13 @@
     </w:lvl>
   </w:abstractNum>
   <w:num w:numId="1" w16cid:durableId="1035883692">
-    <w:abstractNumId w:val="0"/>
+    <w:abstractNumId w:val="1"/>
   </w:num>
   <w:num w:numId="2" w16cid:durableId="1382631032">
-    <w:abstractNumId w:val="1"/>
+    <w:abstractNumId w:val="2"/>
+  </w:num>
+  <w:num w:numId="3" w16cid:durableId="1866403348">
+    <w:abstractNumId w:val="0"/>
   </w:num>
 </w:numbering>
 </file>
@@ -1064,6 +1404,7 @@
   <w:style w:type="character" w:default="1" w:styleId="DefaultParagraphFont">
     <w:name w:val="Default Paragraph Font"/>
     <w:uiPriority w:val="1"/>
+    <w:semiHidden/>
     <w:unhideWhenUsed/>
   </w:style>
   <w:style w:type="table" w:default="1" w:styleId="TableNormal">

</xml_diff>